<commit_message>
update images for cyclic dependencies post
</commit_message>
<xml_diff>
--- a/_posts/images/Images2.docx
+++ b/_posts/images/Images2.docx
@@ -6712,6 +6712,93 @@
               <v:path o:extrusionok="t" o:connecttype="none"/>
               <o:lock v:ext="edit" text="t"/>
             </v:shape>
+            <v:roundrect id="_x0000_s10686" style="position:absolute;left:5794;top:10304;width:1447;height:397" arcsize="10923f" o:regroupid="20" fillcolor="white [3201]" strokecolor="#fabf8f [1945]" strokeweight="1pt">
+              <v:fill color2="#fbd4b4 [1305]" focusposition="1" focussize="" focus="100%" type="gradient"/>
+              <v:shadow on="t" type="perspective" color="#974706 [1609]" opacity=".5" offset="1pt" offset2="-3pt"/>
+              <v:textbox style="mso-next-textbox:#_x0000_s10686">
+                <w:txbxContent>
+                  <w:p>
+                    <w:pPr>
+                      <w:jc w:val="center"/>
+                      <w:rPr>
+                        <w:sz w:val="20"/>
+                      </w:rPr>
+                    </w:pPr>
+                    <w:r>
+                      <w:rPr>
+                        <w:sz w:val="20"/>
+                      </w:rPr>
+                      <w:t>High level Layer</w:t>
+                    </w:r>
+                  </w:p>
+                </w:txbxContent>
+              </v:textbox>
+            </v:roundrect>
+            <v:roundrect id="_x0000_s10687" style="position:absolute;left:3958;top:10303;width:1447;height:397" arcsize="10923f" o:regroupid="20" fillcolor="white [3201]" strokecolor="#92cddc [1944]" strokeweight="1pt">
+              <v:fill color2="#b6dde8 [1304]" focusposition="1" focussize="" focus="100%" type="gradient"/>
+              <v:shadow on="t" type="perspective" color="#205867 [1608]" opacity=".5" offset="1pt" offset2="-3pt"/>
+              <v:textbox style="mso-next-textbox:#_x0000_s10687">
+                <w:txbxContent>
+                  <w:p>
+                    <w:pPr>
+                      <w:jc w:val="center"/>
+                      <w:rPr>
+                        <w:sz w:val="20"/>
+                      </w:rPr>
+                    </w:pPr>
+                    <w:r>
+                      <w:rPr>
+                        <w:sz w:val="20"/>
+                      </w:rPr>
+                      <w:t>Middle layer</w:t>
+                    </w:r>
+                  </w:p>
+                </w:txbxContent>
+              </v:textbox>
+            </v:roundrect>
+            <v:roundrect id="_x0000_s10688" style="position:absolute;left:2195;top:10303;width:1447;height:397" arcsize="10923f" o:regroupid="20" fillcolor="white [3201]" strokecolor="#b2a1c7 [1943]" strokeweight="1pt">
+              <v:fill color2="#ccc0d9 [1303]" focusposition="1" focussize="" focus="100%" type="gradient"/>
+              <v:shadow on="t" type="perspective" color="#3f3151 [1607]" opacity=".5" offset="1pt" offset2="-3pt"/>
+              <v:textbox style="mso-next-textbox:#_x0000_s10688">
+                <w:txbxContent>
+                  <w:p>
+                    <w:pPr>
+                      <w:jc w:val="center"/>
+                      <w:rPr>
+                        <w:sz w:val="20"/>
+                      </w:rPr>
+                    </w:pPr>
+                    <w:r>
+                      <w:rPr>
+                        <w:sz w:val="20"/>
+                      </w:rPr>
+                      <w:t>Low Level layer</w:t>
+                    </w:r>
+                  </w:p>
+                </w:txbxContent>
+              </v:textbox>
+            </v:roundrect>
+            <v:shape id="_x0000_s10689" type="#_x0000_t34" style="position:absolute;left:5405;top:10502;width:389;height:1;rotation:180" o:connectortype="elbow" o:regroupid="20" adj="10828,-190684800,-325388">
+              <v:stroke endarrow="block"/>
+            </v:shape>
+            <v:shape id="_x0000_s10690" type="#_x0000_t32" style="position:absolute;left:3642;top:10502;width:316;height:1;rotation:180" o:connectortype="elbow" o:regroupid="20" adj="-275058,-1,-275058">
+              <v:stroke endarrow="block"/>
+            </v:shape>
+            <v:shape id="_x0000_s10692" type="#_x0000_t34" style="position:absolute;left:4718;top:8901;width:1;height:3599;rotation:90;flip:x" o:connectortype="elbow" o:regroupid="20" adj="7776000,58108,-64476000">
+              <v:stroke endarrow="block"/>
+            </v:shape>
+            <v:rect id="_x0000_s10693" style="position:absolute;left:1558;top:9793;width:5920;height:1526" o:regroupid="20" fillcolor="#d8d8d8 [2732]">
+              <v:fill opacity="20316f"/>
+              <v:textbox>
+                <w:txbxContent>
+                  <w:p>
+                    <w:r>
+                      <w:t>New “super component”</w:t>
+                    </w:r>
+                  </w:p>
+                </w:txbxContent>
+              </v:textbox>
+            </v:rect>
             <v:roundrect id="_x0000_s10605" style="position:absolute;left:1873;top:1452;width:3118;height:397" arcsize="10923f" fillcolor="white [3201]" strokecolor="#fabf8f [1945]" strokeweight="1pt">
               <v:fill color2="#fbd4b4 [1305]" focusposition="1" focussize="" focus="100%" type="gradient"/>
               <v:shadow on="t" type="perspective" color="#974706 [1609]" opacity=".5" offset="1pt" offset2="-3pt"/>
@@ -6784,9 +6871,6 @@
             <v:shape id="_x0000_s10655" type="#_x0000_t32" style="position:absolute;left:3269;top:2736;width:327;height:1;rotation:90" o:connectortype="elbow" adj="-226701,-1,-226701">
               <v:stroke endarrow="block"/>
             </v:shape>
-            <v:shape id="_x0000_s10656" type="#_x0000_t34" style="position:absolute;left:1873;top:1651;width:1;height:1448;rotation:180;flip:x y" o:connectortype="elbow" adj="-7776000,9443,40456800">
-              <v:stroke endarrow="block"/>
-            </v:shape>
             <v:roundrect id="_x0000_s10657" style="position:absolute;left:5856;top:1452;width:3118;height:397" arcsize="10923f" fillcolor="white [3201]" strokecolor="#fabf8f [1945]" strokeweight="1pt">
               <v:fill color2="#fbd4b4 [1305]" focusposition="1" focussize="" focus="100%" type="gradient"/>
               <v:shadow on="t" type="perspective" color="#974706 [1609]" opacity=".5" offset="1pt" offset2="-3pt"/>
@@ -6857,9 +6941,6 @@
               <v:stroke endarrow="block"/>
             </v:shape>
             <v:shape id="_x0000_s10661" type="#_x0000_t32" style="position:absolute;left:7252;top:2736;width:327;height:1;rotation:90" o:connectortype="elbow" adj="-489798,-1,-489798">
-              <v:stroke endarrow="block"/>
-            </v:shape>
-            <v:shape id="_x0000_s10662" type="#_x0000_t34" style="position:absolute;left:5856;top:1651;width:1;height:1448;rotation:180;flip:x y" o:connectortype="elbow" adj="-7776000,9443,126489600">
               <v:stroke endarrow="block"/>
             </v:shape>
             <v:shape id="_x0000_s10663" type="#_x0000_t34" style="position:absolute;left:8974;top:1651;width:1;height:1448;flip:y" o:connectortype="elbow" adj="7776000,31043,-193838400" strokecolor="#c00000" strokeweight="2.25pt">
@@ -6955,9 +7036,6 @@
             <v:shape id="_x0000_s10668" type="#_x0000_t36" style="position:absolute;left:7053;top:4907;width:1846;height:1;rotation:90;flip:x y" o:connectortype="elbow" adj="-4201,41450400,25812">
               <v:stroke endarrow="block"/>
             </v:shape>
-            <v:shape id="_x0000_s10669" type="#_x0000_t34" style="position:absolute;left:6416;top:4184;width:1;height:725;rotation:180;flip:x" o:connectortype="elbow" adj="-7776000,-115925,138585600">
-              <v:stroke endarrow="block"/>
-            </v:shape>
             <v:shape id="_x0000_s10670" type="#_x0000_t32" style="position:absolute;left:7812;top:4545;width:328;height:1;rotation:90" o:connectortype="elbow" adj="-525183,-1,-525183" strokecolor="#c00000" strokeweight="2.25pt">
               <v:stroke endarrow="block"/>
             </v:shape>
@@ -7033,24 +7111,6 @@
             <v:shape id="_x0000_s10675" type="#_x0000_t32" style="position:absolute;left:3708;top:7568;width:316;height:1;rotation:180" o:connectortype="elbow" adj="-275058,-1,-275058">
               <v:stroke endarrow="block"/>
             </v:shape>
-            <v:shapetype id="_x0000_t35" coordsize="21600,21600" o:spt="35" o:oned="t" adj="10800,10800" path="m,l@0,0@0@1,21600@1,21600,21600e" filled="f">
-              <v:stroke joinstyle="miter"/>
-              <v:formulas>
-                <v:f eqn="val #0"/>
-                <v:f eqn="val #1"/>
-                <v:f eqn="mid #0 width"/>
-                <v:f eqn="prod #1 1 2"/>
-              </v:formulas>
-              <v:path arrowok="t" fillok="f" o:connecttype="none"/>
-              <v:handles>
-                <v:h position="#0,@3"/>
-                <v:h position="@2,#1"/>
-              </v:handles>
-              <o:lock v:ext="edit" shapetype="t"/>
-            </v:shapetype>
-            <v:shape id="_x0000_s10676" type="#_x0000_t35" style="position:absolute;left:4324;top:5307;width:198;height:4323;rotation:270;flip:x y" o:connectortype="elbow" adj="-39382,23399,718255">
-              <v:stroke endarrow="block"/>
-            </v:shape>
             <v:shape id="_x0000_s10677" type="#_x0000_t34" style="position:absolute;left:4784;top:5967;width:1;height:3599;rotation:90;flip:x" o:connectortype="elbow" adj="7776000,40499,-64476000" strokecolor="#c00000" strokeweight="2.25pt">
               <v:stroke endarrow="block"/>
             </v:shape>
@@ -7126,108 +7186,13 @@
             <v:shape id="_x0000_s10682" type="#_x0000_t32" style="position:absolute;left:3256;top:4621;width:353;height:1;rotation:90" o:connectortype="elbow" adj="-210003,-1,-210003">
               <v:stroke endarrow="block"/>
             </v:shape>
-            <v:shape id="_x0000_s10683" type="#_x0000_t34" style="position:absolute;left:1873;top:4997;width:1;height:725;rotation:180;flip:x" o:connectortype="elbow" adj="-7776000,-140147,40456800">
-              <v:stroke endarrow="block"/>
-            </v:shape>
             <v:shape id="_x0000_s10684" type="#_x0000_t32" style="position:absolute;left:3269;top:5358;width:328;height:1;rotation:90" o:connectortype="elbow" adj="-226010,-1,-226010" strokecolor="#c00000" strokeweight="2.25pt">
               <v:stroke endarrow="block"/>
             </v:shape>
-            <v:group id="_x0000_s10699" style="position:absolute;left:1558;top:9412;width:5920;height:1998" coordorigin="1624,9412" coordsize="5920,1998">
-              <v:roundrect id="_x0000_s10686" style="position:absolute;left:5860;top:10304;width:1447;height:397" arcsize="10923f" o:regroupid="20" fillcolor="white [3201]" strokecolor="#fabf8f [1945]" strokeweight="1pt">
-                <v:fill color2="#fbd4b4 [1305]" focusposition="1" focussize="" focus="100%" type="gradient"/>
-                <v:shadow on="t" type="perspective" color="#974706 [1609]" opacity=".5" offset="1pt" offset2="-3pt"/>
-                <v:textbox style="mso-next-textbox:#_x0000_s10686">
-                  <w:txbxContent>
-                    <w:p>
-                      <w:pPr>
-                        <w:jc w:val="center"/>
-                        <w:rPr>
-                          <w:sz w:val="20"/>
-                        </w:rPr>
-                      </w:pPr>
-                      <w:r>
-                        <w:rPr>
-                          <w:sz w:val="20"/>
-                        </w:rPr>
-                        <w:t>High level Layer</w:t>
-                      </w:r>
-                    </w:p>
-                  </w:txbxContent>
-                </v:textbox>
-              </v:roundrect>
-              <v:roundrect id="_x0000_s10687" style="position:absolute;left:4024;top:10303;width:1447;height:397" arcsize="10923f" o:regroupid="20" fillcolor="white [3201]" strokecolor="#92cddc [1944]" strokeweight="1pt">
-                <v:fill color2="#b6dde8 [1304]" focusposition="1" focussize="" focus="100%" type="gradient"/>
-                <v:shadow on="t" type="perspective" color="#205867 [1608]" opacity=".5" offset="1pt" offset2="-3pt"/>
-                <v:textbox style="mso-next-textbox:#_x0000_s10687">
-                  <w:txbxContent>
-                    <w:p>
-                      <w:pPr>
-                        <w:jc w:val="center"/>
-                        <w:rPr>
-                          <w:sz w:val="20"/>
-                        </w:rPr>
-                      </w:pPr>
-                      <w:r>
-                        <w:rPr>
-                          <w:sz w:val="20"/>
-                        </w:rPr>
-                        <w:t>Middle layer</w:t>
-                      </w:r>
-                    </w:p>
-                  </w:txbxContent>
-                </v:textbox>
-              </v:roundrect>
-              <v:roundrect id="_x0000_s10688" style="position:absolute;left:2261;top:10303;width:1447;height:397" arcsize="10923f" o:regroupid="20" fillcolor="white [3201]" strokecolor="#b2a1c7 [1943]" strokeweight="1pt">
-                <v:fill color2="#ccc0d9 [1303]" focusposition="1" focussize="" focus="100%" type="gradient"/>
-                <v:shadow on="t" type="perspective" color="#3f3151 [1607]" opacity=".5" offset="1pt" offset2="-3pt"/>
-                <v:textbox style="mso-next-textbox:#_x0000_s10688">
-                  <w:txbxContent>
-                    <w:p>
-                      <w:pPr>
-                        <w:jc w:val="center"/>
-                        <w:rPr>
-                          <w:sz w:val="20"/>
-                        </w:rPr>
-                      </w:pPr>
-                      <w:r>
-                        <w:rPr>
-                          <w:sz w:val="20"/>
-                        </w:rPr>
-                        <w:t>Low Level layer</w:t>
-                      </w:r>
-                    </w:p>
-                  </w:txbxContent>
-                </v:textbox>
-              </v:roundrect>
-              <v:shape id="_x0000_s10689" type="#_x0000_t34" style="position:absolute;left:5471;top:10502;width:389;height:1;rotation:180" o:connectortype="elbow" o:regroupid="20" adj="10828,-190684800,-325388">
-                <v:stroke endarrow="block"/>
-              </v:shape>
-              <v:shape id="_x0000_s10690" type="#_x0000_t32" style="position:absolute;left:3708;top:10502;width:316;height:1;rotation:180" o:connectortype="elbow" o:regroupid="20" adj="-275058,-1,-275058">
-                <v:stroke endarrow="block"/>
-              </v:shape>
-              <v:shape id="_x0000_s10691" type="#_x0000_t35" style="position:absolute;left:4324;top:8241;width:198;height:4323;rotation:270;flip:x y" o:connectortype="elbow" o:regroupid="20" adj="-39382,23399,718255">
-                <v:stroke endarrow="block"/>
-              </v:shape>
-              <v:shape id="_x0000_s10692" type="#_x0000_t34" style="position:absolute;left:4784;top:8901;width:1;height:3599;rotation:90;flip:x" o:connectortype="elbow" o:regroupid="20" adj="7776000,58108,-64476000">
-                <v:stroke endarrow="block"/>
-              </v:shape>
-              <v:rect id="_x0000_s10693" style="position:absolute;left:1624;top:9412;width:5920;height:1998" o:regroupid="20" fillcolor="#d8d8d8 [2732]">
-                <v:fill opacity="20316f"/>
-                <v:textbox>
-                  <w:txbxContent>
-                    <w:p>
-                      <w:r>
-                        <w:t>New “super component”</w:t>
-                      </w:r>
-                    </w:p>
-                  </w:txbxContent>
-                </v:textbox>
-              </v:rect>
-            </v:group>
-            <v:shape id="_x0000_s10695" type="#_x0000_t34" style="position:absolute;left:4357;top:9249;width:324;height:2;rotation:90" o:connectortype="elbow" adj="10733,-87156000,-301333" strokecolor="black [3213]" strokeweight="2.25pt">
-              <v:stroke endarrow="block"/>
-            </v:shape>
-            <v:shape id="_x0000_s10696" type="#_x0000_t202" style="position:absolute;left:1624;top:8805;width:5792;height:283" filled="f" stroked="f">
+            <v:shape id="_x0000_s10695" type="#_x0000_t34" style="position:absolute;left:4345;top:9618;width:348;height:2;rotation:90" o:connectortype="elbow" adj="10738,-91011600,-280552" strokecolor="black [3213]" strokeweight="2.25pt">
+              <v:stroke endarrow="block"/>
+            </v:shape>
+            <v:shape id="_x0000_s10696" type="#_x0000_t202" style="position:absolute;left:1624;top:9162;width:5792;height:283" filled="f" stroked="f">
               <v:textbox inset="0,0,0,0">
                 <w:txbxContent>
                   <w:p>
@@ -7255,7 +7220,7 @@
                 </w:txbxContent>
               </v:textbox>
             </v:shape>
-            <v:shape id="_x0000_s10698" type="#_x0000_t34" style="position:absolute;left:4341;top:11587;width:355;height:2;rotation:90;flip:x" o:connectortype="elbow" adj="10770,112233600,-274898" strokecolor="black [3213]" strokeweight="2.25pt">
+            <v:shape id="_x0000_s10698" type="#_x0000_t34" style="position:absolute;left:4296;top:11541;width:446;height:2;rotation:90;flip:x" o:connectortype="elbow" adj=",111250800,-218809" strokecolor="black [3213]" strokeweight="2.25pt">
               <v:stroke endarrow="block"/>
             </v:shape>
             <w10:wrap type="none"/>
@@ -9628,12 +9593,6 @@
     <w:p/>
     <w:p/>
     <w:p>
-      <w:r>
-        <w:rPr>
-          <w:noProof/>
-          <w:lang w:eastAsia="en-GB"/>
-        </w:rPr>
-      </w:r>
       <w:r>
         <w:pict>
           <v:group id="_x0000_s10958" editas="canvas" style="width:451.3pt;height:270.8pt;mso-position-horizontal-relative:char;mso-position-vertical-relative:line" coordorigin="2360,1938" coordsize="7200,4320">

</xml_diff>